<commit_message>
minor changes in cv
</commit_message>
<xml_diff>
--- a/docs/cv.docx
+++ b/docs/cv.docx
@@ -725,47 +725,18 @@
                 <w:lang w:val="en-US"/>
               </w:rPr>
             </w:pPr>
-            <w:r>
-              <w:fldChar w:fldCharType="begin"/>
-            </w:r>
-            <w:r>
-              <w:instrText>HYPERLINK "https://linkedin.com/in/salmi3d"</w:instrText>
-            </w:r>
-            <w:r>
-              <w:fldChar w:fldCharType="separate"/>
-            </w:r>
-            <w:r>
-              <w:rPr>
-                <w:rStyle w:val="af1"/>
-                <w:rFonts w:ascii="Tahoma" w:hAnsi="Tahoma" w:cs="Tahoma"/>
-                <w:b/>
-                <w:sz w:val="20"/>
-                <w:lang w:val="en-US"/>
-              </w:rPr>
-              <w:t>https</w:t>
-            </w:r>
-            <w:bookmarkStart w:id="0" w:name="_GoBack"/>
-            <w:bookmarkEnd w:id="0"/>
-            <w:r>
-              <w:rPr>
-                <w:rStyle w:val="af1"/>
-                <w:rFonts w:ascii="Tahoma" w:hAnsi="Tahoma" w:cs="Tahoma"/>
-                <w:b/>
-                <w:sz w:val="20"/>
-                <w:lang w:val="en-US"/>
-              </w:rPr>
-              <w:t>://linkedin.com/in/salmi3d</w:t>
-            </w:r>
-            <w:r>
-              <w:rPr>
-                <w:rStyle w:val="af1"/>
-                <w:rFonts w:ascii="Tahoma" w:hAnsi="Tahoma" w:cs="Tahoma"/>
-                <w:b/>
-                <w:sz w:val="20"/>
-                <w:lang w:val="en-US"/>
-              </w:rPr>
-              <w:fldChar w:fldCharType="end"/>
-            </w:r>
+            <w:hyperlink r:id="rId9" w:history="1">
+              <w:r>
+                <w:rPr>
+                  <w:rStyle w:val="af1"/>
+                  <w:rFonts w:ascii="Tahoma" w:hAnsi="Tahoma" w:cs="Tahoma"/>
+                  <w:b/>
+                  <w:sz w:val="20"/>
+                  <w:lang w:val="en-US"/>
+                </w:rPr>
+                <w:t>https://linkedin.com/in/salmi3d</w:t>
+              </w:r>
+            </w:hyperlink>
           </w:p>
         </w:tc>
       </w:tr>
@@ -840,7 +811,7 @@
                 <w:lang w:val="en-US"/>
               </w:rPr>
             </w:pPr>
-            <w:hyperlink r:id="rId9" w:history="1">
+            <w:hyperlink r:id="rId10" w:history="1">
               <w:r>
                 <w:rPr>
                   <w:rStyle w:val="af1"/>
@@ -910,7 +881,7 @@
             <o:lock v:ext="edit" aspectratio="t"/>
           </v:shapetype>
           <v:shape id="_x0000_i1025" type="#_x0000_t75" style="width:190.5pt;height:190.5pt">
-            <v:imagedata r:id="rId10" o:title="6dce26324b"/>
+            <v:imagedata r:id="rId11" o:title="6dce26324b"/>
           </v:shape>
         </w:pict>
       </w:r>
@@ -1151,16 +1122,7 @@
                 <w:sz w:val="20"/>
                 <w:lang w:val="en"/>
               </w:rPr>
-              <w:t>I'm a Full Stack Software Engineer</w:t>
-            </w:r>
-            <w:r>
-              <w:rPr>
-                <w:rFonts w:ascii="Tahoma" w:hAnsi="Tahoma" w:cs="Tahoma"/>
-                <w:color w:val="595959"/>
-                <w:sz w:val="20"/>
-                <w:lang w:val="en"/>
-              </w:rPr>
-              <w:t xml:space="preserve"> with 1</w:t>
+              <w:t>I'm a Full Stack Software Engineer with 1</w:t>
             </w:r>
             <w:r>
               <w:rPr>
@@ -1201,7 +1163,18 @@
                 <w:sz w:val="20"/>
                 <w:lang w:val="en"/>
               </w:rPr>
-              <w:t>A result-oriented team player with solid communication and interpersonal skills and with the ability to manage multiple priorities under aggressive deadlines.</w:t>
+              <w:t xml:space="preserve">A result-oriented team player with solid communication and interpersonal skills and </w:t>
+            </w:r>
+            <w:bookmarkStart w:id="0" w:name="_GoBack"/>
+            <w:bookmarkEnd w:id="0"/>
+            <w:r>
+              <w:rPr>
+                <w:rFonts w:ascii="Tahoma" w:hAnsi="Tahoma" w:cs="Tahoma"/>
+                <w:color w:val="595959"/>
+                <w:sz w:val="20"/>
+                <w:lang w:val="en"/>
+              </w:rPr>
+              <w:t>the ability to manage multiple priorities under aggressive deadlines.</w:t>
             </w:r>
           </w:p>
           <w:p>
@@ -1869,10 +1842,7 @@
         </w:rPr>
       </w:pPr>
       <w:r>
-        <w:t>Projects and features development</w:t>
-      </w:r>
-      <w:r>
-        <w:t xml:space="preserve"> </w:t>
+        <w:t xml:space="preserve">Projects and features development </w:t>
       </w:r>
     </w:p>
     <w:p>
@@ -2401,7 +2371,7 @@
                 <w:sz w:val="20"/>
                 <w:lang w:val="en"/>
               </w:rPr>
-              <w:t>In my spare time I am doing self-development activities</w:t>
+              <w:t>In my spare time I do self-development activities</w:t>
             </w:r>
             <w:r>
               <w:rPr>
@@ -2472,7 +2442,7 @@
                 <w:sz w:val="20"/>
                 <w:lang w:val="en"/>
               </w:rPr>
-              <w:t>the natural sciences</w:t>
+              <w:t>natural sciences</w:t>
             </w:r>
             <w:r>
               <w:rPr>
@@ -2573,7 +2543,7 @@
                 <w:sz w:val="20"/>
                 <w:lang w:val="en"/>
               </w:rPr>
-              <w:t>am free of the</w:t>
+              <w:t xml:space="preserve">am free of </w:t>
             </w:r>
             <w:r>
               <w:rPr>
@@ -2583,7 +2553,7 @@
                 <w:sz w:val="20"/>
                 <w:lang w:val="en"/>
               </w:rPr>
-              <w:t xml:space="preserve"> bad habits.</w:t>
+              <w:t>bad habits.</w:t>
             </w:r>
           </w:p>
           <w:p>
@@ -2630,7 +2600,7 @@
                 <w:sz w:val="20"/>
                 <w:lang w:val="en"/>
               </w:rPr>
-              <w:t>I have an experience in teaching other people by programming skills.</w:t>
+              <w:t>I have an experience in teaching other people programming skills.</w:t>
             </w:r>
           </w:p>
         </w:tc>
@@ -4661,27 +4631,7 @@
                 <w:szCs w:val="18"/>
                 <w:lang w:val="en-US"/>
               </w:rPr>
-              <w:t>1</w:t>
-            </w:r>
-            <w:r>
-              <w:rPr>
-                <w:rFonts w:ascii="Tahoma" w:hAnsi="Tahoma" w:cs="Tahoma"/>
-                <w:color w:val="595959"/>
-                <w:sz w:val="18"/>
-                <w:szCs w:val="18"/>
-                <w:lang w:val="en-US"/>
-              </w:rPr>
-              <w:t>/20</w:t>
-            </w:r>
-            <w:r>
-              <w:rPr>
-                <w:rFonts w:ascii="Tahoma" w:hAnsi="Tahoma" w:cs="Tahoma"/>
-                <w:color w:val="595959"/>
-                <w:sz w:val="18"/>
-                <w:szCs w:val="18"/>
-                <w:lang w:val="en-US"/>
-              </w:rPr>
-              <w:t>13</w:t>
+              <w:t>1/2013</w:t>
             </w:r>
           </w:p>
         </w:tc>
@@ -6520,9 +6470,9 @@
       </w:pPr>
     </w:p>
     <w:sectPr>
-      <w:headerReference w:type="even" r:id="rId11"/>
-      <w:headerReference w:type="default" r:id="rId12"/>
-      <w:footerReference w:type="default" r:id="rId13"/>
+      <w:headerReference w:type="even" r:id="rId12"/>
+      <w:headerReference w:type="default" r:id="rId13"/>
+      <w:footerReference w:type="default" r:id="rId14"/>
       <w:type w:val="continuous"/>
       <w:pgSz w:w="11906" w:h="16838" w:code="9"/>
       <w:pgMar w:top="720" w:right="851" w:bottom="437" w:left="851" w:header="425" w:footer="686" w:gutter="0"/>

</xml_diff>